<commit_message>
Separated submitter and faculty branch + autofill for faculty branch
</commit_message>
<xml_diff>
--- a/api/template.docx
+++ b/api/template.docx
@@ -349,7 +349,7 @@
           <w:i/>
           <w:rtl w:val="0"/>
         </w:rPr>
-        <w:t xml:space="preserve">Bachelor of Engineering in branch</w:t>
+        <w:t xml:space="preserve">Bachelor of Engineering in submitter_branch</w:t>
       </w:r>
       <w:r>
         <w:rPr>
@@ -681,33 +681,6 @@
           <w:szCs w:val="28"/>
         </w:rPr>
       </w:r>
-      <w:r>
-        <w:rPr>
-          <w:rtl w:val="0"/>
-        </w:rPr>
-      </w:r>
-      <w:r>
-        <w:rPr>
-          <w:b/>
-          <w:sz w:val="24"/>
-          <w:szCs w:val="24"/>
-        </w:rPr>
-      </w:r>
-      <w:r>
-        <w:rPr>
-          <w:b/>
-          <w:sz w:val="24"/>
-          <w:szCs w:val="24"/>
-        </w:rPr>
-      </w:r>
-      <w:r>
-        <w:rPr>
-          <w:b/>
-          <w:color w:val="cc3300"/>
-          <w:sz w:val="28"/>
-          <w:szCs w:val="28"/>
-        </w:rPr>
-      </w:r>
     </w:p>
     <w:p>
       <w:pPr>
@@ -739,8 +712,8 @@
       <w:r>
         <w:rPr>
           <w:b/>
-          <w:sz w:val="28"/>
-          <w:szCs w:val="28"/>
+          <w:bCs/>
+          <w:highlight w:val="none"/>
         </w:rPr>
       </w:r>
     </w:p>
@@ -872,7 +845,7 @@
           <w:szCs w:val="28"/>
           <w:rtl w:val="0"/>
         </w:rPr>
-        <w:t xml:space="preserve">Department of branch</w:t>
+        <w:t xml:space="preserve">Department of faculty_branch</w:t>
       </w:r>
       <w:r>
         <w:rPr>

</xml_diff>